<commit_message>
Update 3rd Year Project - Technical Proposal.docx
</commit_message>
<xml_diff>
--- a/Documents/Technical Proposal - Due 21-10-19/3rd Year Project - Technical Proposal.docx
+++ b/Documents/Technical Proposal - Due 21-10-19/3rd Year Project - Technical Proposal.docx
@@ -2164,7 +2164,103 @@
         <w:rPr>
           <w:color w:val="000000" w:themeColor="text1"/>
         </w:rPr>
-        <w:t xml:space="preserve">This project aims to create an Indoor GPS navigation application which can be used in any building. This product should be able to give your accurate location inside any building and show you a path along with any information on any destination you have selected to go in the building. </w:t>
+        <w:t xml:space="preserve">This project aims to create an </w:t>
+      </w:r>
+      <w:r>
+        <w:rPr>
+          <w:color w:val="000000" w:themeColor="text1"/>
+        </w:rPr>
+        <w:t>i</w:t>
+      </w:r>
+      <w:r>
+        <w:rPr>
+          <w:color w:val="000000" w:themeColor="text1"/>
+        </w:rPr>
+        <w:t xml:space="preserve">ndoor navigation application which can be used in any </w:t>
+      </w:r>
+      <w:r>
+        <w:rPr>
+          <w:color w:val="000000" w:themeColor="text1"/>
+        </w:rPr>
+        <w:t>area, be it a building or outdoor area</w:t>
+      </w:r>
+      <w:r>
+        <w:rPr>
+          <w:color w:val="000000" w:themeColor="text1"/>
+        </w:rPr>
+        <w:t>. Th</w:t>
+      </w:r>
+      <w:r>
+        <w:rPr>
+          <w:color w:val="000000" w:themeColor="text1"/>
+        </w:rPr>
+        <w:t>e</w:t>
+      </w:r>
+      <w:r>
+        <w:rPr>
+          <w:color w:val="000000" w:themeColor="text1"/>
+        </w:rPr>
+        <w:t xml:space="preserve"> product should be able to </w:t>
+      </w:r>
+      <w:r>
+        <w:rPr>
+          <w:color w:val="000000" w:themeColor="text1"/>
+        </w:rPr>
+        <w:t>show you</w:t>
+      </w:r>
+      <w:r>
+        <w:rPr>
+          <w:color w:val="000000" w:themeColor="text1"/>
+        </w:rPr>
+        <w:t xml:space="preserve"> your location and show you a path</w:t>
+      </w:r>
+      <w:r>
+        <w:rPr>
+          <w:color w:val="000000" w:themeColor="text1"/>
+        </w:rPr>
+        <w:t>,</w:t>
+      </w:r>
+      <w:r>
+        <w:rPr>
+          <w:color w:val="000000" w:themeColor="text1"/>
+        </w:rPr>
+        <w:t xml:space="preserve"> along with any information</w:t>
+      </w:r>
+      <w:r>
+        <w:rPr>
+          <w:color w:val="000000" w:themeColor="text1"/>
+        </w:rPr>
+        <w:t>,</w:t>
+      </w:r>
+      <w:r>
+        <w:rPr>
+          <w:color w:val="000000" w:themeColor="text1"/>
+        </w:rPr>
+        <w:t xml:space="preserve"> on </w:t>
+      </w:r>
+      <w:r>
+        <w:rPr>
+          <w:color w:val="000000" w:themeColor="text1"/>
+        </w:rPr>
+        <w:t xml:space="preserve">the </w:t>
+      </w:r>
+      <w:r>
+        <w:rPr>
+          <w:color w:val="000000" w:themeColor="text1"/>
+        </w:rPr>
+        <w:t>destination you have selected to go</w:t>
+      </w:r>
+      <w:r>
+        <w:rPr>
+          <w:color w:val="000000" w:themeColor="text1"/>
+        </w:rPr>
+        <w:t xml:space="preserve"> to</w:t>
+      </w:r>
+      <w:r>
+        <w:rPr>
+          <w:color w:val="000000" w:themeColor="text1"/>
+        </w:rPr>
+        <w:t xml:space="preserve">. </w:t>
       </w:r>
     </w:p>
     <w:p>
@@ -2180,7 +2276,7 @@
         <w:rPr>
           <w:color w:val="000000" w:themeColor="text1"/>
         </w:rPr>
-        <w:t>This will benefit anyone who routinely goes into large building like hospitals or colleges where because there is such an extraordinary amount of rooms and buildings it can become very easy to get lost and this application will help solve that problem by offering real time location and marker that can help you find your way in any building.</w:t>
+        <w:t xml:space="preserve">This project is looking at using Bluetooth beacons, NFC tags, Barcodes and QR codes.  The idea is that the project is not reliant on just one form of technology but will use many technologies to solve a navigation issues for people, in either buildings or outdoor areas.  Building could be hospitals, colleges, museums, while outdoor areas could be pet farms, tourist attractions, walking trails, etc. </w:t>
       </w:r>
     </w:p>
     <w:p>
@@ -2189,32 +2285,15 @@
           <w:tab w:val="num" w:pos="1080"/>
         </w:tabs>
         <w:rPr>
-          <w:rFonts w:asciiTheme="minorHAnsi" w:hAnsiTheme="minorHAnsi"/>
-          <w:i/>
-          <w:iCs/>
-          <w:color w:val="548DD4" w:themeColor="text2" w:themeTint="99"/>
-        </w:rPr>
-      </w:pPr>
-    </w:p>
-    <w:p>
-      <w:pPr>
-        <w:pStyle w:val="Heading2"/>
-        <w:rPr>
-          <w:rFonts w:asciiTheme="minorHAnsi" w:hAnsiTheme="minorHAnsi"/>
-          <w:highlight w:val="yellow"/>
-        </w:rPr>
-      </w:pPr>
-      <w:bookmarkStart w:id="11" w:name="_Toc461718128"/>
-      <w:bookmarkStart w:id="12" w:name="_Toc462319957"/>
-      <w:r>
-        <w:rPr>
-          <w:rFonts w:asciiTheme="minorHAnsi" w:hAnsiTheme="minorHAnsi"/>
-          <w:highlight w:val="yellow"/>
-        </w:rPr>
-        <w:t>Background</w:t>
-      </w:r>
-      <w:bookmarkEnd w:id="11"/>
-      <w:bookmarkEnd w:id="12"/>
+          <w:color w:val="000000" w:themeColor="text1"/>
+        </w:rPr>
+      </w:pPr>
+      <w:r>
+        <w:rPr>
+          <w:color w:val="000000" w:themeColor="text1"/>
+        </w:rPr>
+        <w:t>Since navigation can be done just using barcodes or QR codes, the main cost would be printing off unique codes, laminating the sheets and then placing them where required.  This means users can scan the codes to receive information on where they are and what is there.  If Bluetooth beacons or NFC tags are used, then this automates more of the application in that the user does not have to manually scan something but can instead just tap a NFC tag, or the app can detect the beacon, and then show the user where they are.</w:t>
+      </w:r>
     </w:p>
     <w:p>
       <w:pPr>
@@ -2222,83 +2301,110 @@
           <w:tab w:val="num" w:pos="1080"/>
         </w:tabs>
         <w:rPr>
-          <w:rFonts w:asciiTheme="minorHAnsi" w:hAnsiTheme="minorHAnsi"/>
-          <w:i/>
-          <w:iCs/>
-          <w:color w:val="548DD4" w:themeColor="text2" w:themeTint="99"/>
-        </w:rPr>
-      </w:pPr>
-      <w:r>
-        <w:rPr>
-          <w:rFonts w:asciiTheme="minorHAnsi" w:hAnsiTheme="minorHAnsi"/>
-          <w:i/>
-          <w:iCs/>
-          <w:color w:val="548DD4" w:themeColor="text2" w:themeTint="99"/>
-        </w:rPr>
-        <w:t xml:space="preserve">Describe the background information about the project, including </w:t>
-      </w:r>
-      <w:r>
-        <w:rPr>
-          <w:rFonts w:asciiTheme="minorHAnsi" w:hAnsiTheme="minorHAnsi"/>
-          <w:i/>
-          <w:iCs/>
-          <w:color w:val="548DD4" w:themeColor="text2" w:themeTint="99"/>
-        </w:rPr>
-        <w:t xml:space="preserve">a </w:t>
-      </w:r>
-      <w:r>
-        <w:rPr>
-          <w:rFonts w:asciiTheme="minorHAnsi" w:hAnsiTheme="minorHAnsi"/>
-          <w:i/>
-          <w:iCs/>
-          <w:color w:val="548DD4" w:themeColor="text2" w:themeTint="99"/>
-        </w:rPr>
-        <w:t xml:space="preserve">description </w:t>
-      </w:r>
-      <w:r>
-        <w:rPr>
-          <w:rFonts w:asciiTheme="minorHAnsi" w:hAnsiTheme="minorHAnsi"/>
-          <w:i/>
-          <w:iCs/>
-          <w:color w:val="548DD4" w:themeColor="text2" w:themeTint="99"/>
-        </w:rPr>
-        <w:t xml:space="preserve">of </w:t>
-      </w:r>
-      <w:r>
-        <w:rPr>
-          <w:rFonts w:asciiTheme="minorHAnsi" w:hAnsiTheme="minorHAnsi"/>
-          <w:i/>
-          <w:iCs/>
-          <w:color w:val="548DD4" w:themeColor="text2" w:themeTint="99"/>
-        </w:rPr>
-        <w:t xml:space="preserve">comparable </w:t>
-      </w:r>
-      <w:r>
-        <w:rPr>
-          <w:rFonts w:asciiTheme="minorHAnsi" w:hAnsiTheme="minorHAnsi"/>
-          <w:i/>
-          <w:iCs/>
-          <w:color w:val="548DD4" w:themeColor="text2" w:themeTint="99"/>
-        </w:rPr>
-        <w:t>competitive/existing</w:t>
-      </w:r>
-      <w:r>
-        <w:rPr>
-          <w:rFonts w:asciiTheme="minorHAnsi" w:hAnsiTheme="minorHAnsi"/>
-          <w:i/>
-          <w:iCs/>
-          <w:color w:val="548DD4" w:themeColor="text2" w:themeTint="99"/>
-        </w:rPr>
-        <w:t xml:space="preserve"> products</w:t>
-      </w:r>
-      <w:r>
-        <w:rPr>
-          <w:rFonts w:asciiTheme="minorHAnsi" w:hAnsiTheme="minorHAnsi"/>
-          <w:i/>
-          <w:iCs/>
-          <w:color w:val="548DD4" w:themeColor="text2" w:themeTint="99"/>
-        </w:rPr>
-        <w:t xml:space="preserve">   You should include any research you have done to date on the market area, for instance if the product was a game, you might discuss type of genre, major titles in that genre, market moves away/to the same.</w:t>
+          <w:color w:val="000000" w:themeColor="text1"/>
+        </w:rPr>
+      </w:pPr>
+      <w:r>
+        <w:rPr>
+          <w:color w:val="000000" w:themeColor="text1"/>
+        </w:rPr>
+        <w:t>This will benefit anyone who routinely goes into large building like hospitals or colleges</w:t>
+      </w:r>
+      <w:r>
+        <w:rPr>
+          <w:color w:val="000000" w:themeColor="text1"/>
+        </w:rPr>
+        <w:t xml:space="preserve">.  Most verbal instructions can lead a person into somewhere they were not intending to go or back to where they started as </w:t>
+      </w:r>
+      <w:r>
+        <w:rPr>
+          <w:color w:val="000000" w:themeColor="text1"/>
+        </w:rPr>
+        <w:t xml:space="preserve">there is such an extraordinary </w:t>
+      </w:r>
+      <w:r>
+        <w:rPr>
+          <w:color w:val="000000" w:themeColor="text1"/>
+        </w:rPr>
+        <w:t>number</w:t>
+      </w:r>
+      <w:r>
+        <w:rPr>
+          <w:color w:val="000000" w:themeColor="text1"/>
+        </w:rPr>
+        <w:t xml:space="preserve"> of </w:t>
+      </w:r>
+      <w:r>
+        <w:rPr>
+          <w:color w:val="000000" w:themeColor="text1"/>
+        </w:rPr>
+        <w:t xml:space="preserve">corridors and </w:t>
+      </w:r>
+      <w:r>
+        <w:rPr>
+          <w:color w:val="000000" w:themeColor="text1"/>
+        </w:rPr>
+        <w:t xml:space="preserve">rooms </w:t>
+      </w:r>
+      <w:r>
+        <w:rPr>
+          <w:color w:val="000000" w:themeColor="text1"/>
+        </w:rPr>
+        <w:t xml:space="preserve">within </w:t>
+      </w:r>
+      <w:r>
+        <w:rPr>
+          <w:color w:val="000000" w:themeColor="text1"/>
+        </w:rPr>
+        <w:t xml:space="preserve">these </w:t>
+      </w:r>
+      <w:r>
+        <w:rPr>
+          <w:color w:val="000000" w:themeColor="text1"/>
+        </w:rPr>
+        <w:t>buildings</w:t>
+      </w:r>
+      <w:r>
+        <w:rPr>
+          <w:color w:val="000000" w:themeColor="text1"/>
+        </w:rPr>
+        <w:t xml:space="preserve">, </w:t>
+      </w:r>
+      <w:r>
+        <w:rPr>
+          <w:color w:val="000000" w:themeColor="text1"/>
+        </w:rPr>
+        <w:t xml:space="preserve">it </w:t>
+      </w:r>
+      <w:r>
+        <w:rPr>
+          <w:color w:val="000000" w:themeColor="text1"/>
+        </w:rPr>
+        <w:t xml:space="preserve">is </w:t>
+      </w:r>
+      <w:r>
+        <w:rPr>
+          <w:color w:val="000000" w:themeColor="text1"/>
+        </w:rPr>
+        <w:t>very easy to get lost</w:t>
+      </w:r>
+      <w:r>
+        <w:rPr>
+          <w:color w:val="000000" w:themeColor="text1"/>
+        </w:rPr>
+        <w:t xml:space="preserve">.  This </w:t>
+      </w:r>
+      <w:r>
+        <w:rPr>
+          <w:color w:val="000000" w:themeColor="text1"/>
+        </w:rPr>
+        <w:t>application will help solve that problem by offering</w:t>
+      </w:r>
+      <w:r>
+        <w:rPr>
+          <w:color w:val="000000" w:themeColor="text1"/>
+        </w:rPr>
+        <w:t xml:space="preserve"> a means to finding out where you are, with instructions on how to get you to your destination.</w:t>
       </w:r>
     </w:p>
     <w:p>
@@ -2314,6 +2420,141 @@
         <w:rPr>
           <w:color w:val="000000" w:themeColor="text1"/>
         </w:rPr>
+        <w:t>The basic idea is that each entrance will have a unique code assigned to it.  Getting this code into the application will be done either by Bluetooth, NFC Tags, Barcodes or QR codes.  The app will then download the map and way points / marked locations / destinations and allow the user to select where they would like to go.  The app will then generate a list of directions for the user to follow.  At any time, the user can scan, tap or be informed (via Bluetooth Beacons), where they are on there route.</w:t>
+      </w:r>
+    </w:p>
+    <w:p>
+      <w:pPr>
+        <w:tabs>
+          <w:tab w:val="num" w:pos="1080"/>
+        </w:tabs>
+        <w:rPr>
+          <w:rFonts w:asciiTheme="minorHAnsi" w:hAnsiTheme="minorHAnsi"/>
+          <w:i/>
+          <w:iCs/>
+          <w:color w:val="548DD4" w:themeColor="text2" w:themeTint="99"/>
+        </w:rPr>
+      </w:pPr>
+    </w:p>
+    <w:p>
+      <w:pPr>
+        <w:pStyle w:val="Heading2"/>
+        <w:rPr>
+          <w:rFonts w:asciiTheme="minorHAnsi" w:hAnsiTheme="minorHAnsi"/>
+          <w:highlight w:val="yellow"/>
+        </w:rPr>
+      </w:pPr>
+      <w:bookmarkStart w:id="11" w:name="_Toc461718128"/>
+      <w:bookmarkStart w:id="12" w:name="_Toc462319957"/>
+      <w:r>
+        <w:rPr>
+          <w:rFonts w:asciiTheme="minorHAnsi" w:hAnsiTheme="minorHAnsi"/>
+          <w:highlight w:val="yellow"/>
+        </w:rPr>
+        <w:t>Background</w:t>
+      </w:r>
+      <w:bookmarkEnd w:id="11"/>
+      <w:bookmarkEnd w:id="12"/>
+    </w:p>
+    <w:p>
+      <w:pPr>
+        <w:tabs>
+          <w:tab w:val="num" w:pos="1080"/>
+        </w:tabs>
+        <w:rPr>
+          <w:rFonts w:asciiTheme="minorHAnsi" w:hAnsiTheme="minorHAnsi"/>
+          <w:i/>
+          <w:iCs/>
+          <w:color w:val="548DD4" w:themeColor="text2" w:themeTint="99"/>
+        </w:rPr>
+      </w:pPr>
+      <w:r>
+        <w:rPr>
+          <w:rFonts w:asciiTheme="minorHAnsi" w:hAnsiTheme="minorHAnsi"/>
+          <w:i/>
+          <w:iCs/>
+          <w:color w:val="548DD4" w:themeColor="text2" w:themeTint="99"/>
+        </w:rPr>
+        <w:t xml:space="preserve">Describe the background information about the project, including </w:t>
+      </w:r>
+      <w:r>
+        <w:rPr>
+          <w:rFonts w:asciiTheme="minorHAnsi" w:hAnsiTheme="minorHAnsi"/>
+          <w:i/>
+          <w:iCs/>
+          <w:color w:val="548DD4" w:themeColor="text2" w:themeTint="99"/>
+        </w:rPr>
+        <w:t xml:space="preserve">a </w:t>
+      </w:r>
+      <w:r>
+        <w:rPr>
+          <w:rFonts w:asciiTheme="minorHAnsi" w:hAnsiTheme="minorHAnsi"/>
+          <w:i/>
+          <w:iCs/>
+          <w:color w:val="548DD4" w:themeColor="text2" w:themeTint="99"/>
+        </w:rPr>
+        <w:t xml:space="preserve">description </w:t>
+      </w:r>
+      <w:r>
+        <w:rPr>
+          <w:rFonts w:asciiTheme="minorHAnsi" w:hAnsiTheme="minorHAnsi"/>
+          <w:i/>
+          <w:iCs/>
+          <w:color w:val="548DD4" w:themeColor="text2" w:themeTint="99"/>
+        </w:rPr>
+        <w:t xml:space="preserve">of </w:t>
+      </w:r>
+      <w:r>
+        <w:rPr>
+          <w:rFonts w:asciiTheme="minorHAnsi" w:hAnsiTheme="minorHAnsi"/>
+          <w:i/>
+          <w:iCs/>
+          <w:color w:val="548DD4" w:themeColor="text2" w:themeTint="99"/>
+        </w:rPr>
+        <w:t xml:space="preserve">comparable </w:t>
+      </w:r>
+      <w:r>
+        <w:rPr>
+          <w:rFonts w:asciiTheme="minorHAnsi" w:hAnsiTheme="minorHAnsi"/>
+          <w:i/>
+          <w:iCs/>
+          <w:color w:val="548DD4" w:themeColor="text2" w:themeTint="99"/>
+        </w:rPr>
+        <w:t>competitive/existing</w:t>
+      </w:r>
+      <w:r>
+        <w:rPr>
+          <w:rFonts w:asciiTheme="minorHAnsi" w:hAnsiTheme="minorHAnsi"/>
+          <w:i/>
+          <w:iCs/>
+          <w:color w:val="548DD4" w:themeColor="text2" w:themeTint="99"/>
+        </w:rPr>
+        <w:t xml:space="preserve"> products</w:t>
+      </w:r>
+      <w:r>
+        <w:rPr>
+          <w:rFonts w:asciiTheme="minorHAnsi" w:hAnsiTheme="minorHAnsi"/>
+          <w:i/>
+          <w:iCs/>
+          <w:color w:val="548DD4" w:themeColor="text2" w:themeTint="99"/>
+        </w:rPr>
+        <w:t xml:space="preserve">   You should include any research you have done to date on the market area, for instance if the product was a game, you might discuss type of genre, major titles in that genre, market moves away/to the same.</w:t>
+      </w:r>
+    </w:p>
+    <w:p>
+      <w:pPr>
+        <w:tabs>
+          <w:tab w:val="num" w:pos="1080"/>
+        </w:tabs>
+        <w:rPr>
+          <w:color w:val="000000" w:themeColor="text1"/>
+        </w:rPr>
+      </w:pPr>
+      <w:r>
+        <w:rPr>
+          <w:color w:val="000000" w:themeColor="text1"/>
+        </w:rPr>
+        <w:lastRenderedPageBreak/>
         <w:t xml:space="preserve">As we all know, GPS can’t be used in indoor environments, because </w:t>
       </w:r>
       <w:r>
@@ -2487,7 +2728,6 @@
           <w:iCs/>
           <w:color w:val="000000" w:themeColor="text1"/>
         </w:rPr>
-        <w:lastRenderedPageBreak/>
         <w:t>New plan</w:t>
       </w:r>
       <w:r>
@@ -2682,70 +2922,18 @@
     </w:p>
     <w:p>
       <w:pPr>
-        <w:jc w:val="center"/>
-        <w:rPr>
-          <w:rFonts w:asciiTheme="minorHAnsi" w:hAnsiTheme="minorHAnsi"/>
-          <w:i/>
-          <w:iCs/>
-        </w:rPr>
-      </w:pPr>
-    </w:p>
-    <w:p>
-      <w:pPr>
-        <w:pStyle w:val="Heading2"/>
-        <w:rPr>
-          <w:rFonts w:asciiTheme="minorHAnsi" w:hAnsiTheme="minorHAnsi"/>
-          <w:highlight w:val="cyan"/>
-        </w:rPr>
-      </w:pPr>
-      <w:bookmarkStart w:id="15" w:name="_Toc461718130"/>
-      <w:bookmarkStart w:id="16" w:name="_Toc462319959"/>
-      <w:r>
-        <w:rPr>
-          <w:rFonts w:asciiTheme="minorHAnsi" w:hAnsiTheme="minorHAnsi"/>
-          <w:highlight w:val="cyan"/>
-        </w:rPr>
-        <w:t>scope</w:t>
-      </w:r>
-      <w:bookmarkEnd w:id="15"/>
-      <w:bookmarkEnd w:id="16"/>
-      <w:r>
-        <w:rPr>
-          <w:rFonts w:asciiTheme="minorHAnsi" w:hAnsiTheme="minorHAnsi"/>
-          <w:highlight w:val="cyan"/>
-        </w:rPr>
-        <w:t xml:space="preserve"> </w:t>
-      </w:r>
-    </w:p>
-    <w:p>
-      <w:pPr>
         <w:tabs>
           <w:tab w:val="num" w:pos="1080"/>
         </w:tabs>
         <w:rPr>
-          <w:rFonts w:asciiTheme="minorHAnsi" w:hAnsiTheme="minorHAnsi"/>
-          <w:i/>
-          <w:iCs/>
-          <w:color w:val="548DD4" w:themeColor="text2" w:themeTint="99"/>
-        </w:rPr>
-      </w:pPr>
-      <w:r>
-        <w:rPr>
-          <w:rFonts w:asciiTheme="minorHAnsi" w:hAnsiTheme="minorHAnsi"/>
-          <w:i/>
-          <w:iCs/>
-          <w:color w:val="548DD4" w:themeColor="text2" w:themeTint="99"/>
-        </w:rPr>
-        <w:t>Outline the scope of the project, and identified what is to be included, and what is excluded</w:t>
-      </w:r>
-      <w:r>
-        <w:rPr>
-          <w:rFonts w:asciiTheme="minorHAnsi" w:hAnsiTheme="minorHAnsi"/>
-          <w:i/>
-          <w:iCs/>
-          <w:color w:val="548DD4" w:themeColor="text2" w:themeTint="99"/>
-        </w:rPr>
-        <w:t xml:space="preserve">  </w:t>
+          <w:color w:val="000000" w:themeColor="text1"/>
+        </w:rPr>
+      </w:pPr>
+      <w:r>
+        <w:rPr>
+          <w:color w:val="000000" w:themeColor="text1"/>
+        </w:rPr>
+        <w:t>The idea behind this app is to make something that is simple to use, simple to maintain and update, and easy for everybody to work with.  Due to this, we are focusing on cost as one of the main targets for the project and this is being achieved by using Barcodes and QR codes, which can be easily generated and printed off.</w:t>
       </w:r>
     </w:p>
     <w:p>
@@ -2754,10 +2942,30 @@
           <w:tab w:val="num" w:pos="1080"/>
         </w:tabs>
         <w:rPr>
-          <w:rFonts w:asciiTheme="minorHAnsi" w:hAnsiTheme="minorHAnsi"/>
-          <w:i/>
-          <w:iCs/>
-          <w:color w:val="548DD4" w:themeColor="text2" w:themeTint="99"/>
+          <w:color w:val="000000" w:themeColor="text1"/>
+        </w:rPr>
+      </w:pPr>
+      <w:r>
+        <w:rPr>
+          <w:color w:val="000000" w:themeColor="text1"/>
+        </w:rPr>
+        <w:t xml:space="preserve">Due to the low cost of implementing this solution, it is envisaged that large buildings that are constantly being used by the public, that there curators would see the advantage of having a system </w:t>
+      </w:r>
+      <w:r>
+        <w:rPr>
+          <w:color w:val="000000" w:themeColor="text1"/>
+        </w:rPr>
+        <w:lastRenderedPageBreak/>
+        <w:t>in place that would show to the user, where they are, where they can go and how that can get there, would reduce the number of enquires from the public to staff, on how to get to places within the structure.</w:t>
+      </w:r>
+    </w:p>
+    <w:p>
+      <w:pPr>
+        <w:jc w:val="center"/>
+        <w:rPr>
+          <w:rFonts w:asciiTheme="minorHAnsi" w:hAnsiTheme="minorHAnsi"/>
+          <w:i/>
+          <w:iCs/>
         </w:rPr>
       </w:pPr>
     </w:p>
@@ -2766,18 +2974,27 @@
         <w:pStyle w:val="Heading2"/>
         <w:rPr>
           <w:rFonts w:asciiTheme="minorHAnsi" w:hAnsiTheme="minorHAnsi"/>
-        </w:rPr>
-      </w:pPr>
-      <w:bookmarkStart w:id="17" w:name="_Toc461718131"/>
-      <w:bookmarkStart w:id="18" w:name="_Toc462319960"/>
-      <w:r>
-        <w:rPr>
-          <w:rFonts w:asciiTheme="minorHAnsi" w:hAnsiTheme="minorHAnsi"/>
-        </w:rPr>
-        <w:t>Project Members</w:t>
-      </w:r>
-      <w:bookmarkEnd w:id="17"/>
-      <w:bookmarkEnd w:id="18"/>
+          <w:highlight w:val="cyan"/>
+        </w:rPr>
+      </w:pPr>
+      <w:bookmarkStart w:id="15" w:name="_Toc461718130"/>
+      <w:bookmarkStart w:id="16" w:name="_Toc462319959"/>
+      <w:r>
+        <w:rPr>
+          <w:rFonts w:asciiTheme="minorHAnsi" w:hAnsiTheme="minorHAnsi"/>
+          <w:highlight w:val="cyan"/>
+        </w:rPr>
+        <w:t>scope</w:t>
+      </w:r>
+      <w:bookmarkEnd w:id="15"/>
+      <w:bookmarkEnd w:id="16"/>
+      <w:r>
+        <w:rPr>
+          <w:rFonts w:asciiTheme="minorHAnsi" w:hAnsiTheme="minorHAnsi"/>
+          <w:highlight w:val="cyan"/>
+        </w:rPr>
+        <w:t xml:space="preserve"> </w:t>
+      </w:r>
     </w:p>
     <w:p>
       <w:pPr>
@@ -2792,6 +3009,68 @@
         </w:rPr>
       </w:pPr>
       <w:r>
+        <w:rPr>
+          <w:rFonts w:asciiTheme="minorHAnsi" w:hAnsiTheme="minorHAnsi"/>
+          <w:i/>
+          <w:iCs/>
+          <w:color w:val="548DD4" w:themeColor="text2" w:themeTint="99"/>
+        </w:rPr>
+        <w:t>Outline the scope of the project, and identified what is to be included, and what is excluded</w:t>
+      </w:r>
+      <w:r>
+        <w:rPr>
+          <w:rFonts w:asciiTheme="minorHAnsi" w:hAnsiTheme="minorHAnsi"/>
+          <w:i/>
+          <w:iCs/>
+          <w:color w:val="548DD4" w:themeColor="text2" w:themeTint="99"/>
+        </w:rPr>
+        <w:t xml:space="preserve">  </w:t>
+      </w:r>
+    </w:p>
+    <w:p>
+      <w:pPr>
+        <w:tabs>
+          <w:tab w:val="num" w:pos="1080"/>
+        </w:tabs>
+        <w:rPr>
+          <w:rFonts w:asciiTheme="minorHAnsi" w:hAnsiTheme="minorHAnsi"/>
+          <w:i/>
+          <w:iCs/>
+          <w:color w:val="548DD4" w:themeColor="text2" w:themeTint="99"/>
+        </w:rPr>
+      </w:pPr>
+    </w:p>
+    <w:p>
+      <w:pPr>
+        <w:pStyle w:val="Heading2"/>
+        <w:rPr>
+          <w:rFonts w:asciiTheme="minorHAnsi" w:hAnsiTheme="minorHAnsi"/>
+        </w:rPr>
+      </w:pPr>
+      <w:bookmarkStart w:id="17" w:name="_Toc461718131"/>
+      <w:bookmarkStart w:id="18" w:name="_Toc462319960"/>
+      <w:r>
+        <w:rPr>
+          <w:rFonts w:asciiTheme="minorHAnsi" w:hAnsiTheme="minorHAnsi"/>
+        </w:rPr>
+        <w:t>Project Members</w:t>
+      </w:r>
+      <w:bookmarkEnd w:id="17"/>
+      <w:bookmarkEnd w:id="18"/>
+    </w:p>
+    <w:p>
+      <w:pPr>
+        <w:tabs>
+          <w:tab w:val="num" w:pos="1080"/>
+        </w:tabs>
+        <w:rPr>
+          <w:rFonts w:asciiTheme="minorHAnsi" w:hAnsiTheme="minorHAnsi"/>
+          <w:i/>
+          <w:iCs/>
+          <w:color w:val="548DD4" w:themeColor="text2" w:themeTint="99"/>
+        </w:rPr>
+      </w:pPr>
+      <w:r>
         <w:br/>
       </w:r>
       <w:r>
@@ -2806,7 +3085,7 @@
     </w:p>
     <w:tbl>
       <w:tblPr>
-        <w:tblW w:w="0" w:type="auto"/>
+        <w:tblW w:w="9853" w:type="dxa"/>
         <w:tblCellSpacing w:w="15" w:type="dxa"/>
         <w:tblCellMar>
           <w:top w:w="15" w:type="dxa"/>
@@ -2817,19 +3096,20 @@
         <w:tblLook w:val="04A0" w:firstRow="1" w:lastRow="0" w:firstColumn="1" w:lastColumn="0" w:noHBand="0" w:noVBand="1"/>
       </w:tblPr>
       <w:tblGrid>
-        <w:gridCol w:w="1602"/>
-        <w:gridCol w:w="1673"/>
-        <w:gridCol w:w="2187"/>
-        <w:gridCol w:w="2335"/>
+        <w:gridCol w:w="2268"/>
+        <w:gridCol w:w="1276"/>
+        <w:gridCol w:w="1418"/>
+        <w:gridCol w:w="4891"/>
       </w:tblGrid>
       <w:tr>
         <w:trPr>
+          <w:trHeight w:val="465"/>
           <w:tblHeader/>
           <w:tblCellSpacing w:w="15" w:type="dxa"/>
         </w:trPr>
         <w:tc>
           <w:tcPr>
-            <w:tcW w:w="0" w:type="auto"/>
+            <w:tcW w:w="2223" w:type="dxa"/>
             <w:vAlign w:val="center"/>
             <w:hideMark/>
           </w:tcPr>
@@ -2854,7 +3134,7 @@
         </w:tc>
         <w:tc>
           <w:tcPr>
-            <w:tcW w:w="0" w:type="auto"/>
+            <w:tcW w:w="1246" w:type="dxa"/>
             <w:vAlign w:val="center"/>
             <w:hideMark/>
           </w:tcPr>
@@ -2879,7 +3159,7 @@
         </w:tc>
         <w:tc>
           <w:tcPr>
-            <w:tcW w:w="2157" w:type="dxa"/>
+            <w:tcW w:w="1388" w:type="dxa"/>
             <w:vAlign w:val="center"/>
             <w:hideMark/>
           </w:tcPr>
@@ -2904,7 +3184,7 @@
         </w:tc>
         <w:tc>
           <w:tcPr>
-            <w:tcW w:w="2290" w:type="dxa"/>
+            <w:tcW w:w="4846" w:type="dxa"/>
             <w:vAlign w:val="center"/>
             <w:hideMark/>
           </w:tcPr>
@@ -2930,11 +3210,12 @@
       </w:tr>
       <w:tr>
         <w:trPr>
+          <w:trHeight w:val="1294"/>
           <w:tblCellSpacing w:w="15" w:type="dxa"/>
         </w:trPr>
         <w:tc>
           <w:tcPr>
-            <w:tcW w:w="0" w:type="auto"/>
+            <w:tcW w:w="2223" w:type="dxa"/>
             <w:tcBorders>
               <w:top w:val="single" w:sz="4" w:space="0" w:color="auto"/>
               <w:left w:val="single" w:sz="4" w:space="0" w:color="auto"/>
@@ -2957,11 +3238,17 @@
               </w:rPr>
               <w:t> </w:t>
             </w:r>
+            <w:r>
+              <w:rPr>
+                <w:color w:val="548DD4" w:themeColor="text2" w:themeTint="99"/>
+              </w:rPr>
+              <w:t>Kevin Dunne</w:t>
+            </w:r>
           </w:p>
         </w:tc>
         <w:tc>
           <w:tcPr>
-            <w:tcW w:w="0" w:type="auto"/>
+            <w:tcW w:w="1246" w:type="dxa"/>
             <w:tcBorders>
               <w:top w:val="single" w:sz="4" w:space="0" w:color="auto"/>
               <w:left w:val="single" w:sz="4" w:space="0" w:color="auto"/>
@@ -2984,10 +3271,23 @@
               <w:t>Champion</w:t>
             </w:r>
           </w:p>
+          <w:p>
+            <w:pPr>
+              <w:rPr>
+                <w:color w:val="548DD4" w:themeColor="text2" w:themeTint="99"/>
+              </w:rPr>
+            </w:pPr>
+            <w:r>
+              <w:rPr>
+                <w:color w:val="548DD4" w:themeColor="text2" w:themeTint="99"/>
+              </w:rPr>
+              <w:t>Developer</w:t>
+            </w:r>
+          </w:p>
         </w:tc>
         <w:tc>
           <w:tcPr>
-            <w:tcW w:w="2157" w:type="dxa"/>
+            <w:tcW w:w="1388" w:type="dxa"/>
             <w:tcBorders>
               <w:top w:val="single" w:sz="4" w:space="0" w:color="auto"/>
               <w:left w:val="single" w:sz="4" w:space="0" w:color="auto"/>
@@ -3007,13 +3307,13 @@
               <w:rPr>
                 <w:color w:val="548DD4" w:themeColor="text2" w:themeTint="99"/>
               </w:rPr>
-              <w:t> </w:t>
+              <w:t>Student Email</w:t>
             </w:r>
           </w:p>
         </w:tc>
         <w:tc>
           <w:tcPr>
-            <w:tcW w:w="2290" w:type="dxa"/>
+            <w:tcW w:w="4846" w:type="dxa"/>
             <w:tcBorders>
               <w:top w:val="single" w:sz="4" w:space="0" w:color="auto"/>
               <w:left w:val="single" w:sz="4" w:space="0" w:color="auto"/>
@@ -3032,19 +3332,42 @@
             <w:r>
               <w:rPr>
                 <w:color w:val="548DD4" w:themeColor="text2" w:themeTint="99"/>
-              </w:rPr>
-              <w:t> </w:t>
+                <w:sz w:val="20"/>
+              </w:rPr>
+              <w:t>Back End Database, research, Literature Revie</w:t>
+            </w:r>
+            <w:r>
+              <w:rPr>
+                <w:color w:val="548DD4" w:themeColor="text2" w:themeTint="99"/>
+                <w:sz w:val="20"/>
+              </w:rPr>
+              <w:t xml:space="preserve">w, </w:t>
+            </w:r>
+            <w:r>
+              <w:rPr>
+                <w:color w:val="548DD4" w:themeColor="text2" w:themeTint="99"/>
+                <w:sz w:val="20"/>
+              </w:rPr>
+              <w:t>Web based design, Web front-end</w:t>
+            </w:r>
+            <w:r>
+              <w:rPr>
+                <w:color w:val="548DD4" w:themeColor="text2" w:themeTint="99"/>
+                <w:sz w:val="20"/>
+              </w:rPr>
+              <w:t>, App Development</w:t>
             </w:r>
           </w:p>
         </w:tc>
       </w:tr>
       <w:tr>
         <w:trPr>
+          <w:trHeight w:val="858"/>
           <w:tblCellSpacing w:w="15" w:type="dxa"/>
         </w:trPr>
         <w:tc>
           <w:tcPr>
-            <w:tcW w:w="0" w:type="auto"/>
+            <w:tcW w:w="2223" w:type="dxa"/>
             <w:tcBorders>
               <w:top w:val="single" w:sz="4" w:space="0" w:color="auto"/>
               <w:left w:val="single" w:sz="4" w:space="0" w:color="auto"/>
@@ -3066,11 +3389,17 @@
               </w:rPr>
               <w:t> </w:t>
             </w:r>
+            <w:r>
+              <w:rPr>
+                <w:color w:val="548DD4" w:themeColor="text2" w:themeTint="99"/>
+              </w:rPr>
+              <w:t>Christopher Costelloe</w:t>
+            </w:r>
           </w:p>
         </w:tc>
         <w:tc>
           <w:tcPr>
-            <w:tcW w:w="0" w:type="auto"/>
+            <w:tcW w:w="1246" w:type="dxa"/>
             <w:tcBorders>
               <w:top w:val="single" w:sz="4" w:space="0" w:color="auto"/>
               <w:left w:val="single" w:sz="4" w:space="0" w:color="auto"/>
@@ -3090,13 +3419,13 @@
               <w:rPr>
                 <w:color w:val="548DD4" w:themeColor="text2" w:themeTint="99"/>
               </w:rPr>
-              <w:t>Stakeholder</w:t>
+              <w:t>Developer</w:t>
             </w:r>
           </w:p>
         </w:tc>
         <w:tc>
           <w:tcPr>
-            <w:tcW w:w="2157" w:type="dxa"/>
+            <w:tcW w:w="1388" w:type="dxa"/>
             <w:tcBorders>
               <w:top w:val="single" w:sz="4" w:space="0" w:color="auto"/>
               <w:left w:val="single" w:sz="4" w:space="0" w:color="auto"/>
@@ -3118,11 +3447,17 @@
               </w:rPr>
               <w:t> </w:t>
             </w:r>
+            <w:r>
+              <w:rPr>
+                <w:color w:val="548DD4" w:themeColor="text2" w:themeTint="99"/>
+              </w:rPr>
+              <w:t>Student Email</w:t>
+            </w:r>
           </w:p>
         </w:tc>
         <w:tc>
           <w:tcPr>
-            <w:tcW w:w="2290" w:type="dxa"/>
+            <w:tcW w:w="4846" w:type="dxa"/>
             <w:tcBorders>
               <w:top w:val="single" w:sz="4" w:space="0" w:color="auto"/>
               <w:left w:val="single" w:sz="4" w:space="0" w:color="auto"/>
@@ -3141,19 +3476,21 @@
             <w:r>
               <w:rPr>
                 <w:color w:val="548DD4" w:themeColor="text2" w:themeTint="99"/>
-              </w:rPr>
-              <w:t> </w:t>
+                <w:sz w:val="20"/>
+              </w:rPr>
+              <w:t>Web based design, Web front-end, App Development</w:t>
             </w:r>
           </w:p>
         </w:tc>
       </w:tr>
       <w:tr>
         <w:trPr>
+          <w:trHeight w:val="916"/>
           <w:tblCellSpacing w:w="15" w:type="dxa"/>
         </w:trPr>
         <w:tc>
           <w:tcPr>
-            <w:tcW w:w="0" w:type="auto"/>
+            <w:tcW w:w="2223" w:type="dxa"/>
             <w:tcBorders>
               <w:top w:val="single" w:sz="4" w:space="0" w:color="auto"/>
               <w:left w:val="single" w:sz="4" w:space="0" w:color="auto"/>
@@ -3175,11 +3512,17 @@
               </w:rPr>
               <w:t> </w:t>
             </w:r>
+            <w:r>
+              <w:rPr>
+                <w:color w:val="548DD4" w:themeColor="text2" w:themeTint="99"/>
+              </w:rPr>
+              <w:t>Kate Pavlenko</w:t>
+            </w:r>
           </w:p>
         </w:tc>
         <w:tc>
           <w:tcPr>
-            <w:tcW w:w="0" w:type="auto"/>
+            <w:tcW w:w="1246" w:type="dxa"/>
             <w:tcBorders>
               <w:top w:val="single" w:sz="4" w:space="0" w:color="auto"/>
               <w:left w:val="single" w:sz="4" w:space="0" w:color="auto"/>
@@ -3199,13 +3542,26 @@
               <w:rPr>
                 <w:color w:val="548DD4" w:themeColor="text2" w:themeTint="99"/>
               </w:rPr>
-              <w:t>Project Manager</w:t>
+              <w:t>Designer</w:t>
+            </w:r>
+          </w:p>
+          <w:p>
+            <w:pPr>
+              <w:rPr>
+                <w:color w:val="548DD4" w:themeColor="text2" w:themeTint="99"/>
+              </w:rPr>
+            </w:pPr>
+            <w:r>
+              <w:rPr>
+                <w:color w:val="548DD4" w:themeColor="text2" w:themeTint="99"/>
+              </w:rPr>
+              <w:t>Developer</w:t>
             </w:r>
           </w:p>
         </w:tc>
         <w:tc>
           <w:tcPr>
-            <w:tcW w:w="2157" w:type="dxa"/>
+            <w:tcW w:w="1388" w:type="dxa"/>
             <w:tcBorders>
               <w:top w:val="single" w:sz="4" w:space="0" w:color="auto"/>
               <w:left w:val="single" w:sz="4" w:space="0" w:color="auto"/>
@@ -3219,19 +3575,20 @@
             <w:pPr>
               <w:rPr>
                 <w:color w:val="548DD4" w:themeColor="text2" w:themeTint="99"/>
+                <w:sz w:val="20"/>
               </w:rPr>
             </w:pPr>
             <w:r>
               <w:rPr>
                 <w:color w:val="548DD4" w:themeColor="text2" w:themeTint="99"/>
               </w:rPr>
-              <w:t> </w:t>
+              <w:t>Student Email</w:t>
             </w:r>
           </w:p>
         </w:tc>
         <w:tc>
           <w:tcPr>
-            <w:tcW w:w="2290" w:type="dxa"/>
+            <w:tcW w:w="4846" w:type="dxa"/>
             <w:tcBorders>
               <w:top w:val="single" w:sz="4" w:space="0" w:color="auto"/>
               <w:left w:val="single" w:sz="4" w:space="0" w:color="auto"/>
@@ -3245,374 +3602,29 @@
             <w:pPr>
               <w:rPr>
                 <w:color w:val="548DD4" w:themeColor="text2" w:themeTint="99"/>
+                <w:sz w:val="20"/>
               </w:rPr>
             </w:pPr>
             <w:r>
-              <w:rPr>
-                <w:color w:val="548DD4" w:themeColor="text2" w:themeTint="99"/>
-              </w:rPr>
-              <w:t> </w:t>
-            </w:r>
-          </w:p>
-        </w:tc>
-      </w:tr>
-      <w:tr>
-        <w:trPr>
-          <w:tblCellSpacing w:w="15" w:type="dxa"/>
-        </w:trPr>
-        <w:tc>
-          <w:tcPr>
-            <w:tcW w:w="0" w:type="auto"/>
-            <w:tcBorders>
-              <w:top w:val="single" w:sz="4" w:space="0" w:color="auto"/>
-              <w:left w:val="single" w:sz="4" w:space="0" w:color="auto"/>
-              <w:bottom w:val="single" w:sz="4" w:space="0" w:color="auto"/>
-              <w:right w:val="single" w:sz="4" w:space="0" w:color="auto"/>
-            </w:tcBorders>
-            <w:vAlign w:val="center"/>
-            <w:hideMark/>
-          </w:tcPr>
-          <w:p>
-            <w:pPr>
-              <w:rPr>
-                <w:color w:val="548DD4" w:themeColor="text2" w:themeTint="99"/>
-              </w:rPr>
-            </w:pPr>
-            <w:r>
-              <w:rPr>
-                <w:color w:val="548DD4" w:themeColor="text2" w:themeTint="99"/>
-              </w:rPr>
-              <w:t> </w:t>
-            </w:r>
-          </w:p>
-        </w:tc>
-        <w:tc>
-          <w:tcPr>
-            <w:tcW w:w="0" w:type="auto"/>
-            <w:tcBorders>
-              <w:top w:val="single" w:sz="4" w:space="0" w:color="auto"/>
-              <w:left w:val="single" w:sz="4" w:space="0" w:color="auto"/>
-              <w:bottom w:val="single" w:sz="4" w:space="0" w:color="auto"/>
-              <w:right w:val="single" w:sz="4" w:space="0" w:color="auto"/>
-            </w:tcBorders>
-            <w:vAlign w:val="center"/>
-            <w:hideMark/>
-          </w:tcPr>
-          <w:p>
-            <w:pPr>
-              <w:rPr>
-                <w:color w:val="548DD4" w:themeColor="text2" w:themeTint="99"/>
-              </w:rPr>
-            </w:pPr>
-            <w:r>
-              <w:rPr>
-                <w:color w:val="548DD4" w:themeColor="text2" w:themeTint="99"/>
-              </w:rPr>
-              <w:t>Architect</w:t>
-            </w:r>
-          </w:p>
-        </w:tc>
-        <w:tc>
-          <w:tcPr>
-            <w:tcW w:w="2157" w:type="dxa"/>
-            <w:tcBorders>
-              <w:top w:val="single" w:sz="4" w:space="0" w:color="auto"/>
-              <w:left w:val="single" w:sz="4" w:space="0" w:color="auto"/>
-              <w:bottom w:val="single" w:sz="4" w:space="0" w:color="auto"/>
-              <w:right w:val="single" w:sz="4" w:space="0" w:color="auto"/>
-            </w:tcBorders>
-            <w:vAlign w:val="center"/>
-            <w:hideMark/>
-          </w:tcPr>
-          <w:p>
-            <w:pPr>
-              <w:rPr>
-                <w:color w:val="548DD4" w:themeColor="text2" w:themeTint="99"/>
-              </w:rPr>
-            </w:pPr>
-            <w:r>
-              <w:rPr>
-                <w:color w:val="548DD4" w:themeColor="text2" w:themeTint="99"/>
-              </w:rPr>
-              <w:t> </w:t>
-            </w:r>
-          </w:p>
-        </w:tc>
-        <w:tc>
-          <w:tcPr>
-            <w:tcW w:w="2290" w:type="dxa"/>
-            <w:tcBorders>
-              <w:top w:val="single" w:sz="4" w:space="0" w:color="auto"/>
-              <w:left w:val="single" w:sz="4" w:space="0" w:color="auto"/>
-              <w:bottom w:val="single" w:sz="4" w:space="0" w:color="auto"/>
-              <w:right w:val="single" w:sz="4" w:space="0" w:color="auto"/>
-            </w:tcBorders>
-            <w:vAlign w:val="center"/>
-            <w:hideMark/>
-          </w:tcPr>
-          <w:p>
-            <w:pPr>
-              <w:rPr>
-                <w:color w:val="548DD4" w:themeColor="text2" w:themeTint="99"/>
-              </w:rPr>
-            </w:pPr>
-            <w:r>
-              <w:rPr>
-                <w:color w:val="548DD4" w:themeColor="text2" w:themeTint="99"/>
-              </w:rPr>
-              <w:t> </w:t>
-            </w:r>
-          </w:p>
-        </w:tc>
-      </w:tr>
-      <w:tr>
-        <w:trPr>
-          <w:tblCellSpacing w:w="15" w:type="dxa"/>
-        </w:trPr>
-        <w:tc>
-          <w:tcPr>
-            <w:tcW w:w="0" w:type="auto"/>
-            <w:tcBorders>
-              <w:top w:val="single" w:sz="4" w:space="0" w:color="auto"/>
-              <w:left w:val="single" w:sz="4" w:space="0" w:color="auto"/>
-              <w:bottom w:val="single" w:sz="4" w:space="0" w:color="auto"/>
-              <w:right w:val="single" w:sz="4" w:space="0" w:color="auto"/>
-            </w:tcBorders>
-            <w:vAlign w:val="center"/>
-            <w:hideMark/>
-          </w:tcPr>
-          <w:p>
-            <w:pPr>
-              <w:rPr>
-                <w:color w:val="548DD4" w:themeColor="text2" w:themeTint="99"/>
-              </w:rPr>
-            </w:pPr>
-            <w:r>
-              <w:rPr>
-                <w:color w:val="548DD4" w:themeColor="text2" w:themeTint="99"/>
-              </w:rPr>
-              <w:t> </w:t>
-            </w:r>
-          </w:p>
-        </w:tc>
-        <w:tc>
-          <w:tcPr>
-            <w:tcW w:w="0" w:type="auto"/>
-            <w:tcBorders>
-              <w:top w:val="single" w:sz="4" w:space="0" w:color="auto"/>
-              <w:left w:val="single" w:sz="4" w:space="0" w:color="auto"/>
-              <w:bottom w:val="single" w:sz="4" w:space="0" w:color="auto"/>
-              <w:right w:val="single" w:sz="4" w:space="0" w:color="auto"/>
-            </w:tcBorders>
-            <w:vAlign w:val="center"/>
-            <w:hideMark/>
-          </w:tcPr>
-          <w:p>
-            <w:pPr>
-              <w:rPr>
-                <w:color w:val="548DD4" w:themeColor="text2" w:themeTint="99"/>
-              </w:rPr>
-            </w:pPr>
-            <w:r>
-              <w:rPr>
-                <w:color w:val="548DD4" w:themeColor="text2" w:themeTint="99"/>
-              </w:rPr>
-              <w:t>Analyst</w:t>
-            </w:r>
-          </w:p>
-        </w:tc>
-        <w:tc>
-          <w:tcPr>
-            <w:tcW w:w="2157" w:type="dxa"/>
-            <w:tcBorders>
-              <w:top w:val="single" w:sz="4" w:space="0" w:color="auto"/>
-              <w:left w:val="single" w:sz="4" w:space="0" w:color="auto"/>
-              <w:bottom w:val="single" w:sz="4" w:space="0" w:color="auto"/>
-              <w:right w:val="single" w:sz="4" w:space="0" w:color="auto"/>
-            </w:tcBorders>
-            <w:vAlign w:val="center"/>
-            <w:hideMark/>
-          </w:tcPr>
-          <w:p>
-            <w:pPr>
-              <w:rPr>
-                <w:color w:val="548DD4" w:themeColor="text2" w:themeTint="99"/>
-              </w:rPr>
-            </w:pPr>
-            <w:r>
-              <w:rPr>
-                <w:color w:val="548DD4" w:themeColor="text2" w:themeTint="99"/>
-              </w:rPr>
-              <w:t> </w:t>
-            </w:r>
-          </w:p>
-        </w:tc>
-        <w:tc>
-          <w:tcPr>
-            <w:tcW w:w="2290" w:type="dxa"/>
-            <w:tcBorders>
-              <w:top w:val="single" w:sz="4" w:space="0" w:color="auto"/>
-              <w:left w:val="single" w:sz="4" w:space="0" w:color="auto"/>
-              <w:bottom w:val="single" w:sz="4" w:space="0" w:color="auto"/>
-              <w:right w:val="single" w:sz="4" w:space="0" w:color="auto"/>
-            </w:tcBorders>
-            <w:vAlign w:val="center"/>
-            <w:hideMark/>
-          </w:tcPr>
-          <w:p>
-            <w:pPr>
-              <w:rPr>
-                <w:color w:val="548DD4" w:themeColor="text2" w:themeTint="99"/>
-              </w:rPr>
-            </w:pPr>
-            <w:r>
-              <w:rPr>
-                <w:color w:val="548DD4" w:themeColor="text2" w:themeTint="99"/>
-              </w:rPr>
-              <w:t> </w:t>
-            </w:r>
-          </w:p>
-        </w:tc>
-      </w:tr>
-      <w:tr>
-        <w:trPr>
-          <w:tblCellSpacing w:w="15" w:type="dxa"/>
-        </w:trPr>
-        <w:tc>
-          <w:tcPr>
-            <w:tcW w:w="0" w:type="auto"/>
-            <w:tcBorders>
-              <w:top w:val="single" w:sz="4" w:space="0" w:color="auto"/>
-              <w:left w:val="single" w:sz="4" w:space="0" w:color="auto"/>
-              <w:bottom w:val="single" w:sz="4" w:space="0" w:color="auto"/>
-              <w:right w:val="single" w:sz="4" w:space="0" w:color="auto"/>
-            </w:tcBorders>
-            <w:vAlign w:val="center"/>
-            <w:hideMark/>
-          </w:tcPr>
-          <w:p>
-            <w:pPr>
-              <w:rPr>
-                <w:color w:val="548DD4" w:themeColor="text2" w:themeTint="99"/>
-              </w:rPr>
-            </w:pPr>
-            <w:r>
-              <w:rPr>
-                <w:color w:val="548DD4" w:themeColor="text2" w:themeTint="99"/>
-              </w:rPr>
-              <w:t> </w:t>
-            </w:r>
-          </w:p>
-        </w:tc>
-        <w:tc>
-          <w:tcPr>
-            <w:tcW w:w="0" w:type="auto"/>
-            <w:tcBorders>
-              <w:top w:val="single" w:sz="4" w:space="0" w:color="auto"/>
-              <w:left w:val="single" w:sz="4" w:space="0" w:color="auto"/>
-              <w:bottom w:val="single" w:sz="4" w:space="0" w:color="auto"/>
-              <w:right w:val="single" w:sz="4" w:space="0" w:color="auto"/>
-            </w:tcBorders>
-            <w:vAlign w:val="center"/>
-            <w:hideMark/>
-          </w:tcPr>
-          <w:p>
-            <w:pPr>
-              <w:rPr>
-                <w:color w:val="548DD4" w:themeColor="text2" w:themeTint="99"/>
-              </w:rPr>
-            </w:pPr>
-            <w:r>
-              <w:rPr>
-                <w:color w:val="548DD4" w:themeColor="text2" w:themeTint="99"/>
-              </w:rPr>
-              <w:t>Developer</w:t>
-            </w:r>
-          </w:p>
-        </w:tc>
-        <w:tc>
-          <w:tcPr>
-            <w:tcW w:w="2157" w:type="dxa"/>
-            <w:tcBorders>
-              <w:top w:val="single" w:sz="4" w:space="0" w:color="auto"/>
-              <w:left w:val="single" w:sz="4" w:space="0" w:color="auto"/>
-              <w:bottom w:val="single" w:sz="4" w:space="0" w:color="auto"/>
-              <w:right w:val="single" w:sz="4" w:space="0" w:color="auto"/>
-            </w:tcBorders>
-            <w:vAlign w:val="center"/>
-            <w:hideMark/>
-          </w:tcPr>
-          <w:p>
-            <w:pPr>
               <w:rPr>
                 <w:color w:val="548DD4" w:themeColor="text2" w:themeTint="99"/>
                 <w:sz w:val="20"/>
               </w:rPr>
-            </w:pPr>
-          </w:p>
-        </w:tc>
-        <w:tc>
-          <w:tcPr>
-            <w:tcW w:w="2290" w:type="dxa"/>
-            <w:tcBorders>
-              <w:top w:val="single" w:sz="4" w:space="0" w:color="auto"/>
-              <w:left w:val="single" w:sz="4" w:space="0" w:color="auto"/>
-              <w:bottom w:val="single" w:sz="4" w:space="0" w:color="auto"/>
-              <w:right w:val="single" w:sz="4" w:space="0" w:color="auto"/>
-            </w:tcBorders>
-            <w:vAlign w:val="center"/>
-            <w:hideMark/>
-          </w:tcPr>
-          <w:p>
-            <w:pPr>
+              <w:t xml:space="preserve">Database, Web based design, Web front-end, </w:t>
+            </w:r>
+            <w:r>
               <w:rPr>
                 <w:color w:val="548DD4" w:themeColor="text2" w:themeTint="99"/>
                 <w:sz w:val="20"/>
               </w:rPr>
-            </w:pPr>
+              <w:t>App Development</w:t>
+            </w:r>
           </w:p>
         </w:tc>
       </w:tr>
     </w:tbl>
     <w:p>
       <w:pPr>
-        <w:rPr>
-          <w:rFonts w:asciiTheme="minorHAnsi" w:hAnsiTheme="minorHAnsi"/>
-          <w:i/>
-          <w:iCs/>
-        </w:rPr>
-      </w:pPr>
-      <w:r>
-        <w:rPr>
-          <w:rFonts w:asciiTheme="minorHAnsi" w:hAnsiTheme="minorHAnsi"/>
-          <w:i/>
-          <w:iCs/>
-          <w:color w:val="548DD4" w:themeColor="text2" w:themeTint="99"/>
-        </w:rPr>
-        <w:lastRenderedPageBreak/>
-        <w:t xml:space="preserve">If this project is being developed for a client, </w:t>
-      </w:r>
-      <w:r>
-        <w:rPr>
-          <w:rFonts w:asciiTheme="minorHAnsi" w:hAnsiTheme="minorHAnsi"/>
-          <w:i/>
-          <w:iCs/>
-          <w:color w:val="548DD4" w:themeColor="text2" w:themeTint="99"/>
-        </w:rPr>
-        <w:t>outline</w:t>
-      </w:r>
-      <w:r>
-        <w:rPr>
-          <w:rFonts w:asciiTheme="minorHAnsi" w:hAnsiTheme="minorHAnsi"/>
-          <w:i/>
-          <w:iCs/>
-          <w:color w:val="548DD4" w:themeColor="text2" w:themeTint="99"/>
-        </w:rPr>
-        <w:t xml:space="preserve"> in a new subheading confidentiality and copyright issues</w:t>
-      </w:r>
-    </w:p>
-    <w:p>
-      <w:pPr>
         <w:pStyle w:val="Heading1"/>
         <w:rPr>
           <w:rFonts w:asciiTheme="minorHAnsi" w:hAnsiTheme="minorHAnsi"/>
@@ -3620,6 +3632,8 @@
       </w:pPr>
       <w:bookmarkStart w:id="19" w:name="_Toc461718132"/>
       <w:bookmarkStart w:id="20" w:name="_Toc462319961"/>
+      <w:bookmarkStart w:id="21" w:name="_GoBack"/>
+      <w:bookmarkEnd w:id="21"/>
       <w:r>
         <w:rPr>
           <w:rFonts w:asciiTheme="minorHAnsi" w:hAnsiTheme="minorHAnsi"/>
@@ -3638,16 +3652,16 @@
           <w:rFonts w:asciiTheme="minorHAnsi" w:hAnsiTheme="minorHAnsi"/>
         </w:rPr>
       </w:pPr>
-      <w:bookmarkStart w:id="21" w:name="_Toc461718133"/>
-      <w:bookmarkStart w:id="22" w:name="_Toc462319962"/>
+      <w:bookmarkStart w:id="22" w:name="_Toc461718133"/>
+      <w:bookmarkStart w:id="23" w:name="_Toc462319962"/>
       <w:r>
         <w:rPr>
           <w:rFonts w:asciiTheme="minorHAnsi" w:hAnsiTheme="minorHAnsi"/>
         </w:rPr>
         <w:t>Requirements</w:t>
       </w:r>
-      <w:bookmarkEnd w:id="21"/>
       <w:bookmarkEnd w:id="22"/>
+      <w:bookmarkEnd w:id="23"/>
     </w:p>
     <w:p>
       <w:pPr>
@@ -3879,8 +3893,6 @@
           </wp:inline>
         </w:drawing>
       </w:r>
-      <w:bookmarkStart w:id="23" w:name="_GoBack"/>
-      <w:bookmarkEnd w:id="23"/>
     </w:p>
     <w:p>
       <w:pPr>
@@ -9555,7 +9567,7 @@
 </file>
 
 <file path=customXml/itemProps1.xml><?xml version="1.0" encoding="utf-8"?>
-<ds:datastoreItem xmlns:ds="http://schemas.openxmlformats.org/officeDocument/2006/customXml" ds:itemID="{23AC7714-0E35-42C2-9623-CB6E7695D8AB}">
+<ds:datastoreItem xmlns:ds="http://schemas.openxmlformats.org/officeDocument/2006/customXml" ds:itemID="{9E757709-7561-4671-878B-02615435E7EF}">
   <ds:schemaRefs>
     <ds:schemaRef ds:uri="http://schemas.openxmlformats.org/officeDocument/2006/bibliography"/>
   </ds:schemaRefs>

</xml_diff>